<commit_message>
Updated flight mode, I2C, budget, and timeline. Hugh and Hunter still need to update MAVlink and Triangulation algorithm.
</commit_message>
<xml_diff>
--- a/docs/Status Reports/SRFeb26.docx
+++ b/docs/Status Reports/SRFeb26.docx
@@ -61,21 +61,12 @@
                 <w:color w:val="000000"/>
               </w:rPr>
             </w:pPr>
-            <w:proofErr w:type="spellStart"/>
             <w:r>
               <w:rPr>
                 <w:rFonts w:ascii="Calibri" w:eastAsia="Times New Roman" w:hAnsi="Calibri" w:cs="Times New Roman"/>
                 <w:color w:val="000000"/>
               </w:rPr>
-              <w:t>MailBird</w:t>
-            </w:r>
-            <w:proofErr w:type="spellEnd"/>
-            <w:r>
-              <w:rPr>
-                <w:rFonts w:ascii="Calibri" w:eastAsia="Times New Roman" w:hAnsi="Calibri" w:cs="Times New Roman"/>
-                <w:color w:val="000000"/>
-              </w:rPr>
-              <w:t>: An Autonomous Delivery System</w:t>
+              <w:t>MailBird: An Autonomous Delivery System</w:t>
             </w:r>
           </w:p>
         </w:tc>
@@ -140,23 +131,7 @@
                 <w:rFonts w:ascii="Calibri" w:eastAsia="Times New Roman" w:hAnsi="Calibri" w:cs="Times New Roman"/>
                 <w:color w:val="000000"/>
               </w:rPr>
-              <w:t xml:space="preserve">Team 1, Ben Smith, Hugh Dillon, Hunter </w:t>
-            </w:r>
-            <w:proofErr w:type="spellStart"/>
-            <w:r>
-              <w:rPr>
-                <w:rFonts w:ascii="Calibri" w:eastAsia="Times New Roman" w:hAnsi="Calibri" w:cs="Times New Roman"/>
-                <w:color w:val="000000"/>
-              </w:rPr>
-              <w:t>Thorington</w:t>
-            </w:r>
-            <w:proofErr w:type="spellEnd"/>
-            <w:r>
-              <w:rPr>
-                <w:rFonts w:ascii="Calibri" w:eastAsia="Times New Roman" w:hAnsi="Calibri" w:cs="Times New Roman"/>
-                <w:color w:val="000000"/>
-              </w:rPr>
-              <w:t>, Rick Holloway, Zac Hawkins</w:t>
+              <w:t>Team 1, Ben Smith, Hugh Dillon, Hunter Thorington, Rick Holloway, Zac Hawkins</w:t>
             </w:r>
           </w:p>
         </w:tc>
@@ -1412,16 +1387,7 @@
                 <w:rFonts w:ascii="Calibri" w:hAnsi="Calibri" w:cs="Arial"/>
                 <w:color w:val="000000"/>
               </w:rPr>
-              <w:t>42.00</w:t>
-            </w:r>
-            <w:bookmarkStart w:id="0" w:name="_GoBack"/>
-            <w:bookmarkEnd w:id="0"/>
-            <w:r>
-              <w:rPr>
-                <w:rFonts w:ascii="Calibri" w:hAnsi="Calibri" w:cs="Arial"/>
-                <w:color w:val="000000"/>
-              </w:rPr>
-              <w:t>%</w:t>
+              <w:t>42.00%</w:t>
             </w:r>
           </w:p>
         </w:tc>
@@ -5167,13 +5133,8 @@
                 <w:szCs w:val="28"/>
               </w:rPr>
             </w:pPr>
-            <w:proofErr w:type="spellStart"/>
-            <w:r>
-              <w:t>Thorington</w:t>
-            </w:r>
-            <w:proofErr w:type="spellEnd"/>
-            <w:r>
-              <w:t>, Hunter</w:t>
+            <w:r>
+              <w:t>Thorington, Hunter</w:t>
             </w:r>
           </w:p>
         </w:tc>
@@ -5759,23 +5720,7 @@
         <w:spacing w:after="0" w:line="240" w:lineRule="auto"/>
       </w:pPr>
       <w:r>
-        <w:t xml:space="preserve">The </w:t>
-      </w:r>
-      <w:proofErr w:type="spellStart"/>
-      <w:r>
-        <w:t>quadcopter</w:t>
-      </w:r>
-      <w:proofErr w:type="spellEnd"/>
-      <w:r>
-        <w:t xml:space="preserve"> will arm and the new flight mode is working to an elementary degree.  We still have a lot of bugs to work out but the preliminary phase of integrating the camera sensor into the </w:t>
-      </w:r>
-      <w:proofErr w:type="spellStart"/>
-      <w:r>
-        <w:t>ArduPilot</w:t>
-      </w:r>
-      <w:proofErr w:type="spellEnd"/>
-      <w:r>
-        <w:t xml:space="preserve"> code is complete.</w:t>
+        <w:t>The quadcopter will arm and the new flight mode is working to an elementary degree.  We still have a lot of bugs to work out but the preliminary phase of integrating the camera sensor into the ArduPilot code is complete.</w:t>
       </w:r>
     </w:p>
     <w:p>
@@ -5862,27 +5807,7 @@
           <w:sz w:val="20"/>
           <w:szCs w:val="20"/>
         </w:rPr>
-        <w:t xml:space="preserve">When integrating the camera sensor into the </w:t>
-      </w:r>
-      <w:proofErr w:type="spellStart"/>
-      <w:r>
-        <w:rPr>
-          <w:rFonts w:ascii="Arial" w:eastAsia="Times New Roman" w:hAnsi="Arial" w:cs="Arial"/>
-          <w:bCs/>
-          <w:sz w:val="20"/>
-          <w:szCs w:val="20"/>
-        </w:rPr>
-        <w:t>ArduPilot</w:t>
-      </w:r>
-      <w:proofErr w:type="spellEnd"/>
-      <w:r>
-        <w:rPr>
-          <w:rFonts w:ascii="Arial" w:eastAsia="Times New Roman" w:hAnsi="Arial" w:cs="Arial"/>
-          <w:bCs/>
-          <w:sz w:val="20"/>
-          <w:szCs w:val="20"/>
-        </w:rPr>
-        <w:t xml:space="preserve"> software, we simply changed the error input into the flight controller when we’re in our new flight mode.  The idea seems to be valid, but the camera error is incredibly sporadic.  We’ve formatted the error correctly (cm) but </w:t>
+        <w:t xml:space="preserve">When integrating the camera sensor into the ArduPilot software, we simply changed the error input into the flight controller when we’re in our new flight mode.  The idea seems to be valid, but the camera error is incredibly sporadic.  We’ve formatted the error correctly (cm) but </w:t>
       </w:r>
       <w:r>
         <w:rPr>
@@ -5891,27 +5816,7 @@
           <w:sz w:val="20"/>
           <w:szCs w:val="20"/>
         </w:rPr>
-        <w:t xml:space="preserve">we think the viewing angle of the camera is causing the error to change very rapidly.  This is causing the </w:t>
-      </w:r>
-      <w:proofErr w:type="spellStart"/>
-      <w:r>
-        <w:rPr>
-          <w:rFonts w:ascii="Arial" w:eastAsia="Times New Roman" w:hAnsi="Arial" w:cs="Arial"/>
-          <w:bCs/>
-          <w:sz w:val="20"/>
-          <w:szCs w:val="20"/>
-        </w:rPr>
-        <w:t>quadcopter</w:t>
-      </w:r>
-      <w:proofErr w:type="spellEnd"/>
-      <w:r>
-        <w:rPr>
-          <w:rFonts w:ascii="Arial" w:eastAsia="Times New Roman" w:hAnsi="Arial" w:cs="Arial"/>
-          <w:bCs/>
-          <w:sz w:val="20"/>
-          <w:szCs w:val="20"/>
-        </w:rPr>
-        <w:t xml:space="preserve"> to make drastic adjustments </w:t>
+        <w:t xml:space="preserve">we think the viewing angle of the camera is causing the error to change very rapidly.  This is causing the quadcopter to make drastic adjustments </w:t>
       </w:r>
       <w:r>
         <w:rPr>
@@ -6056,27 +5961,7 @@
           <w:sz w:val="20"/>
           <w:szCs w:val="20"/>
         </w:rPr>
-        <w:t xml:space="preserve">e’re using the best software tools we know to maintain the modified </w:t>
-      </w:r>
-      <w:proofErr w:type="spellStart"/>
-      <w:r>
-        <w:rPr>
-          <w:rFonts w:ascii="Arial" w:eastAsia="Times New Roman" w:hAnsi="Arial" w:cs="Arial"/>
-          <w:bCs/>
-          <w:sz w:val="20"/>
-          <w:szCs w:val="20"/>
-        </w:rPr>
-        <w:t>Arducopter</w:t>
-      </w:r>
-      <w:proofErr w:type="spellEnd"/>
-      <w:r>
-        <w:rPr>
-          <w:rFonts w:ascii="Arial" w:eastAsia="Times New Roman" w:hAnsi="Arial" w:cs="Arial"/>
-          <w:bCs/>
-          <w:sz w:val="20"/>
-          <w:szCs w:val="20"/>
-        </w:rPr>
-        <w:t xml:space="preserve"> codebase.  Code checkout and change lists are a good way to mitigate the risk of a lot of wasted time editing code and fixing code that used to work.  </w:t>
+        <w:t xml:space="preserve">e’re using the best software tools we know to maintain the modified Arducopter codebase.  Code checkout and change lists are a good way to mitigate the risk of a lot of wasted time editing code and fixing code that used to work.  </w:t>
       </w:r>
     </w:p>
     <w:p>
@@ -6101,27 +5986,7 @@
           <w:sz w:val="20"/>
           <w:szCs w:val="20"/>
         </w:rPr>
-        <w:t xml:space="preserve">After modifying the flight code, there may be potential for unbounded behavior from the </w:t>
-      </w:r>
-      <w:proofErr w:type="spellStart"/>
-      <w:r>
-        <w:rPr>
-          <w:rFonts w:ascii="Arial" w:eastAsia="Times New Roman" w:hAnsi="Arial" w:cs="Arial"/>
-          <w:bCs/>
-          <w:sz w:val="20"/>
-          <w:szCs w:val="20"/>
-        </w:rPr>
-        <w:t>quadcopter</w:t>
-      </w:r>
-      <w:proofErr w:type="spellEnd"/>
-      <w:r>
-        <w:rPr>
-          <w:rFonts w:ascii="Arial" w:eastAsia="Times New Roman" w:hAnsi="Arial" w:cs="Arial"/>
-          <w:bCs/>
-          <w:sz w:val="20"/>
-          <w:szCs w:val="20"/>
-        </w:rPr>
-        <w:t xml:space="preserve"> while it’s in the air.</w:t>
+        <w:t>After modifying the flight code, there may be potential for unbounded behavior from the quadcopter while it’s in the air.</w:t>
       </w:r>
       <w:r>
         <w:rPr>
@@ -6130,27 +5995,7 @@
           <w:sz w:val="20"/>
           <w:szCs w:val="20"/>
         </w:rPr>
-        <w:t xml:space="preserve">  It seems that the RC controller is still valid for switching modes, so as long as we test in a wide space, we should be able to get the </w:t>
-      </w:r>
-      <w:proofErr w:type="spellStart"/>
-      <w:r>
-        <w:rPr>
-          <w:rFonts w:ascii="Arial" w:eastAsia="Times New Roman" w:hAnsi="Arial" w:cs="Arial"/>
-          <w:bCs/>
-          <w:sz w:val="20"/>
-          <w:szCs w:val="20"/>
-        </w:rPr>
-        <w:t>quadcopter</w:t>
-      </w:r>
-      <w:proofErr w:type="spellEnd"/>
-      <w:r>
-        <w:rPr>
-          <w:rFonts w:ascii="Arial" w:eastAsia="Times New Roman" w:hAnsi="Arial" w:cs="Arial"/>
-          <w:bCs/>
-          <w:sz w:val="20"/>
-          <w:szCs w:val="20"/>
-        </w:rPr>
-        <w:t xml:space="preserve"> back to the ground (in some fashion – crashes are not ideal but at least you still have something to fix).</w:t>
+        <w:t xml:space="preserve">  It seems that the RC controller is still valid for switching modes, so as long as we test in a wide space, we should be able to get the quadcopter back to the ground (in some fashion – crashes are not ideal but at least you still have something to fix).</w:t>
       </w:r>
     </w:p>
     <w:p>
@@ -6189,6 +6034,56 @@
           <w:szCs w:val="20"/>
         </w:rPr>
       </w:pPr>
+    </w:p>
+    <w:p>
+      <w:pPr>
+        <w:spacing w:after="0" w:line="240" w:lineRule="auto"/>
+        <w:rPr>
+          <w:rFonts w:ascii="Arial" w:eastAsia="Times New Roman" w:hAnsi="Arial" w:cs="Arial"/>
+          <w:b/>
+          <w:bCs/>
+          <w:sz w:val="20"/>
+          <w:szCs w:val="20"/>
+        </w:rPr>
+      </w:pPr>
+    </w:p>
+    <w:p>
+      <w:pPr>
+        <w:spacing w:after="0" w:line="240" w:lineRule="auto"/>
+        <w:rPr>
+          <w:rFonts w:ascii="Arial" w:eastAsia="Times New Roman" w:hAnsi="Arial" w:cs="Arial"/>
+          <w:b/>
+          <w:bCs/>
+          <w:sz w:val="20"/>
+          <w:szCs w:val="20"/>
+        </w:rPr>
+      </w:pPr>
+    </w:p>
+    <w:p>
+      <w:pPr>
+        <w:spacing w:after="0" w:line="240" w:lineRule="auto"/>
+        <w:rPr>
+          <w:rFonts w:ascii="Arial" w:eastAsia="Times New Roman" w:hAnsi="Arial" w:cs="Arial"/>
+          <w:b/>
+          <w:bCs/>
+          <w:sz w:val="20"/>
+          <w:szCs w:val="20"/>
+        </w:rPr>
+      </w:pPr>
+    </w:p>
+    <w:p>
+      <w:pPr>
+        <w:spacing w:after="0" w:line="240" w:lineRule="auto"/>
+        <w:rPr>
+          <w:rFonts w:ascii="Arial" w:eastAsia="Times New Roman" w:hAnsi="Arial" w:cs="Arial"/>
+          <w:b/>
+          <w:bCs/>
+          <w:sz w:val="20"/>
+          <w:szCs w:val="20"/>
+        </w:rPr>
+      </w:pPr>
+      <w:bookmarkStart w:id="0" w:name="_GoBack"/>
+      <w:bookmarkEnd w:id="0"/>
       <w:r>
         <w:rPr>
           <w:rFonts w:ascii="Arial" w:eastAsia="Times New Roman" w:hAnsi="Arial" w:cs="Arial"/>
@@ -6197,6 +6092,7 @@
           <w:sz w:val="20"/>
           <w:szCs w:val="20"/>
         </w:rPr>
+        <w:lastRenderedPageBreak/>
         <w:t>Objectives for the next week:</w:t>
       </w:r>
     </w:p>
@@ -6259,7 +6155,6 @@
           <w:sz w:val="20"/>
           <w:szCs w:val="20"/>
         </w:rPr>
-        <w:lastRenderedPageBreak/>
         <w:t>Receive a variety of small, wide-angle cameras to test the effects on the error reporting from the IR camera.</w:t>
       </w:r>
     </w:p>
@@ -6430,7 +6325,7 @@
         <w:sz w:val="28"/>
         <w:szCs w:val="28"/>
       </w:rPr>
-      <w:t>3</w:t>
+      <w:t>1</w:t>
     </w:r>
     <w:r>
       <w:rPr>

</xml_diff>